<commit_message>
Died of death. Also made Class Diagram of all them
</commit_message>
<xml_diff>
--- a/Project-Part-2-Theeungpohp/Member Contribution-Theeungpohp.docx
+++ b/Project-Part-2-Theeungpohp/Member Contribution-Theeungpohp.docx
@@ -31,16 +31,37 @@
       <w:pPr>
         <w:pStyle w:val="ListParagraph"/>
         <w:numPr>
-          <w:ilvl w:val="0"/>
-          <w:numId w:val="1"/>
-        </w:numPr>
-      </w:pPr>
-      <w:r>
-        <w:t xml:space="preserve">Will </w:t>
-      </w:r>
+          <w:ilvl w:val="1"/>
+          <w:numId w:val="1"/>
+        </w:numPr>
+      </w:pPr>
+      <w:r>
+        <w:t>Class Diagram</w:t>
+      </w:r>
+    </w:p>
+    <w:p>
+      <w:pPr>
+        <w:pStyle w:val="ListParagraph"/>
+        <w:numPr>
+          <w:ilvl w:val="2"/>
+          <w:numId w:val="1"/>
+        </w:numPr>
+      </w:pPr>
+      <w:r>
+        <w:t>Controller</w:t>
+      </w:r>
+    </w:p>
+    <w:p>
+      <w:pPr>
+        <w:pStyle w:val="ListParagraph"/>
+        <w:numPr>
+          <w:ilvl w:val="2"/>
+          <w:numId w:val="1"/>
+        </w:numPr>
+      </w:pPr>
       <w:proofErr w:type="spellStart"/>
       <w:r>
-        <w:t>Hildreth</w:t>
+        <w:t>EmailAddress</w:t>
       </w:r>
       <w:proofErr w:type="spellEnd"/>
     </w:p>
@@ -48,15 +69,206 @@
       <w:pPr>
         <w:pStyle w:val="ListParagraph"/>
         <w:numPr>
-          <w:ilvl w:val="0"/>
-          <w:numId w:val="1"/>
-        </w:numPr>
-      </w:pPr>
-      <w:r>
-        <w:t>Daniel Johnson</w:t>
+          <w:ilvl w:val="2"/>
+          <w:numId w:val="1"/>
+        </w:numPr>
+      </w:pPr>
+      <w:r>
+        <w:t>EmailClientSystem</w:t>
       </w:r>
       <w:bookmarkStart w:id="0" w:name="_GoBack"/>
       <w:bookmarkEnd w:id="0"/>
+    </w:p>
+    <w:p>
+      <w:pPr>
+        <w:pStyle w:val="ListParagraph"/>
+        <w:numPr>
+          <w:ilvl w:val="2"/>
+          <w:numId w:val="1"/>
+        </w:numPr>
+      </w:pPr>
+      <w:proofErr w:type="spellStart"/>
+      <w:r>
+        <w:t>EmailMain</w:t>
+      </w:r>
+      <w:proofErr w:type="spellEnd"/>
+    </w:p>
+    <w:p>
+      <w:pPr>
+        <w:pStyle w:val="ListParagraph"/>
+        <w:numPr>
+          <w:ilvl w:val="2"/>
+          <w:numId w:val="1"/>
+        </w:numPr>
+      </w:pPr>
+      <w:r>
+        <w:t>GUI</w:t>
+      </w:r>
+    </w:p>
+    <w:p>
+      <w:pPr>
+        <w:pStyle w:val="ListParagraph"/>
+        <w:numPr>
+          <w:ilvl w:val="2"/>
+          <w:numId w:val="1"/>
+        </w:numPr>
+      </w:pPr>
+      <w:r>
+        <w:t>Site</w:t>
+      </w:r>
+    </w:p>
+    <w:p>
+      <w:pPr>
+        <w:pStyle w:val="ListParagraph"/>
+        <w:numPr>
+          <w:ilvl w:val="0"/>
+          <w:numId w:val="1"/>
+        </w:numPr>
+      </w:pPr>
+      <w:r>
+        <w:t xml:space="preserve">Will </w:t>
+      </w:r>
+      <w:proofErr w:type="spellStart"/>
+      <w:r>
+        <w:t>Hildreth</w:t>
+      </w:r>
+      <w:proofErr w:type="spellEnd"/>
+    </w:p>
+    <w:p>
+      <w:pPr>
+        <w:pStyle w:val="ListParagraph"/>
+        <w:numPr>
+          <w:ilvl w:val="1"/>
+          <w:numId w:val="1"/>
+        </w:numPr>
+      </w:pPr>
+      <w:r>
+        <w:t>Class Diagram</w:t>
+      </w:r>
+    </w:p>
+    <w:p>
+      <w:pPr>
+        <w:pStyle w:val="ListParagraph"/>
+        <w:numPr>
+          <w:ilvl w:val="2"/>
+          <w:numId w:val="1"/>
+        </w:numPr>
+      </w:pPr>
+      <w:r>
+        <w:t>Account</w:t>
+      </w:r>
+    </w:p>
+    <w:p>
+      <w:pPr>
+        <w:pStyle w:val="ListParagraph"/>
+        <w:numPr>
+          <w:ilvl w:val="2"/>
+          <w:numId w:val="1"/>
+        </w:numPr>
+      </w:pPr>
+      <w:r>
+        <w:t>User</w:t>
+      </w:r>
+    </w:p>
+    <w:p>
+      <w:pPr>
+        <w:pStyle w:val="ListParagraph"/>
+        <w:numPr>
+          <w:ilvl w:val="0"/>
+          <w:numId w:val="1"/>
+        </w:numPr>
+      </w:pPr>
+      <w:r>
+        <w:t>Daniel Johnson</w:t>
+      </w:r>
+    </w:p>
+    <w:p>
+      <w:pPr>
+        <w:pStyle w:val="ListParagraph"/>
+        <w:numPr>
+          <w:ilvl w:val="1"/>
+          <w:numId w:val="1"/>
+        </w:numPr>
+      </w:pPr>
+      <w:r>
+        <w:t>Class Diagram</w:t>
+      </w:r>
+    </w:p>
+    <w:p>
+      <w:pPr>
+        <w:pStyle w:val="ListParagraph"/>
+        <w:numPr>
+          <w:ilvl w:val="2"/>
+          <w:numId w:val="1"/>
+        </w:numPr>
+      </w:pPr>
+      <w:r>
+        <w:t>Controller</w:t>
+      </w:r>
+    </w:p>
+    <w:p>
+      <w:pPr>
+        <w:pStyle w:val="ListParagraph"/>
+        <w:numPr>
+          <w:ilvl w:val="2"/>
+          <w:numId w:val="1"/>
+        </w:numPr>
+      </w:pPr>
+      <w:r>
+        <w:t>Email</w:t>
+      </w:r>
+    </w:p>
+    <w:p>
+      <w:pPr>
+        <w:pStyle w:val="ListParagraph"/>
+        <w:numPr>
+          <w:ilvl w:val="2"/>
+          <w:numId w:val="1"/>
+        </w:numPr>
+      </w:pPr>
+      <w:proofErr w:type="spellStart"/>
+      <w:r>
+        <w:t>EmailClientSystem</w:t>
+      </w:r>
+      <w:proofErr w:type="spellEnd"/>
+    </w:p>
+    <w:p>
+      <w:pPr>
+        <w:pStyle w:val="ListParagraph"/>
+        <w:numPr>
+          <w:ilvl w:val="2"/>
+          <w:numId w:val="1"/>
+        </w:numPr>
+      </w:pPr>
+      <w:proofErr w:type="spellStart"/>
+      <w:r>
+        <w:t>EmailMain</w:t>
+      </w:r>
+      <w:proofErr w:type="spellEnd"/>
+    </w:p>
+    <w:p>
+      <w:pPr>
+        <w:pStyle w:val="ListParagraph"/>
+        <w:numPr>
+          <w:ilvl w:val="2"/>
+          <w:numId w:val="1"/>
+        </w:numPr>
+      </w:pPr>
+      <w:r>
+        <w:t>GUI</w:t>
+      </w:r>
+    </w:p>
+    <w:p>
+      <w:pPr>
+        <w:pStyle w:val="ListParagraph"/>
+        <w:numPr>
+          <w:ilvl w:val="2"/>
+          <w:numId w:val="1"/>
+        </w:numPr>
+      </w:pPr>
+      <w:r>
+        <w:t>Mailbox</w:t>
+      </w:r>
     </w:p>
     <w:sectPr>
       <w:pgSz w:w="12240" w:h="15840"/>
@@ -86,7 +298,7 @@
         <w:rFonts w:ascii="Symbol" w:hAnsi="Symbol" w:hint="default"/>
       </w:rPr>
     </w:lvl>
-    <w:lvl w:ilvl="1" w:tplc="04090003" w:tentative="1">
+    <w:lvl w:ilvl="1" w:tplc="04090003">
       <w:start w:val="1"/>
       <w:numFmt w:val="bullet"/>
       <w:lvlText w:val="o"/>
@@ -98,7 +310,7 @@
         <w:rFonts w:ascii="Courier New" w:hAnsi="Courier New" w:cs="Courier New" w:hint="default"/>
       </w:rPr>
     </w:lvl>
-    <w:lvl w:ilvl="2" w:tplc="04090005" w:tentative="1">
+    <w:lvl w:ilvl="2" w:tplc="04090005">
       <w:start w:val="1"/>
       <w:numFmt w:val="bullet"/>
       <w:lvlText w:val=""/>

</xml_diff>

<commit_message>
Added JMenuBar, updated member contribution
</commit_message>
<xml_diff>
--- a/Project-Part-2-Theeungpohp/Member Contribution-Theeungpohp.docx
+++ b/Project-Part-2-Theeungpohp/Member Contribution-Theeungpohp.docx
@@ -76,6 +76,165 @@
       <w:r>
         <w:t>EmailClientSystem</w:t>
       </w:r>
+    </w:p>
+    <w:p>
+      <w:pPr>
+        <w:pStyle w:val="ListParagraph"/>
+        <w:numPr>
+          <w:ilvl w:val="2"/>
+          <w:numId w:val="1"/>
+        </w:numPr>
+      </w:pPr>
+      <w:proofErr w:type="spellStart"/>
+      <w:r>
+        <w:t>EmailMain</w:t>
+      </w:r>
+      <w:proofErr w:type="spellEnd"/>
+    </w:p>
+    <w:p>
+      <w:pPr>
+        <w:pStyle w:val="ListParagraph"/>
+        <w:numPr>
+          <w:ilvl w:val="2"/>
+          <w:numId w:val="1"/>
+        </w:numPr>
+      </w:pPr>
+      <w:r>
+        <w:t>GUI</w:t>
+      </w:r>
+    </w:p>
+    <w:p>
+      <w:pPr>
+        <w:pStyle w:val="ListParagraph"/>
+        <w:numPr>
+          <w:ilvl w:val="2"/>
+          <w:numId w:val="1"/>
+        </w:numPr>
+      </w:pPr>
+      <w:r>
+        <w:t>Site</w:t>
+      </w:r>
+    </w:p>
+    <w:p>
+      <w:pPr>
+        <w:pStyle w:val="ListParagraph"/>
+        <w:numPr>
+          <w:ilvl w:val="1"/>
+          <w:numId w:val="1"/>
+        </w:numPr>
+      </w:pPr>
+      <w:r>
+        <w:t>Prototype</w:t>
+      </w:r>
+    </w:p>
+    <w:p>
+      <w:pPr>
+        <w:pStyle w:val="ListParagraph"/>
+        <w:numPr>
+          <w:ilvl w:val="2"/>
+          <w:numId w:val="1"/>
+        </w:numPr>
+      </w:pPr>
+      <w:r>
+        <w:t>Hierarchy of emails on left</w:t>
+      </w:r>
+    </w:p>
+    <w:p>
+      <w:pPr>
+        <w:pStyle w:val="ListParagraph"/>
+        <w:numPr>
+          <w:ilvl w:val="2"/>
+          <w:numId w:val="1"/>
+        </w:numPr>
+      </w:pPr>
+      <w:r>
+        <w:t>Main message panel</w:t>
+      </w:r>
+    </w:p>
+    <w:p>
+      <w:pPr>
+        <w:pStyle w:val="ListParagraph"/>
+        <w:numPr>
+          <w:ilvl w:val="2"/>
+          <w:numId w:val="1"/>
+        </w:numPr>
+      </w:pPr>
+      <w:r>
+        <w:t xml:space="preserve">Top </w:t>
+      </w:r>
+      <w:proofErr w:type="spellStart"/>
+      <w:r>
+        <w:t>JMenuBar</w:t>
+      </w:r>
+      <w:proofErr w:type="spellEnd"/>
+      <w:r>
+        <w:t xml:space="preserve"> thing</w:t>
+      </w:r>
+    </w:p>
+    <w:p>
+      <w:pPr>
+        <w:pStyle w:val="ListParagraph"/>
+        <w:numPr>
+          <w:ilvl w:val="0"/>
+          <w:numId w:val="1"/>
+        </w:numPr>
+      </w:pPr>
+      <w:r>
+        <w:t xml:space="preserve">Will </w:t>
+      </w:r>
+      <w:proofErr w:type="spellStart"/>
+      <w:r>
+        <w:t>Hildreth</w:t>
+      </w:r>
+      <w:proofErr w:type="spellEnd"/>
+    </w:p>
+    <w:p>
+      <w:pPr>
+        <w:pStyle w:val="ListParagraph"/>
+        <w:numPr>
+          <w:ilvl w:val="1"/>
+          <w:numId w:val="1"/>
+        </w:numPr>
+      </w:pPr>
+      <w:r>
+        <w:t>Class Diagram</w:t>
+      </w:r>
+    </w:p>
+    <w:p>
+      <w:pPr>
+        <w:pStyle w:val="ListParagraph"/>
+        <w:numPr>
+          <w:ilvl w:val="2"/>
+          <w:numId w:val="1"/>
+        </w:numPr>
+      </w:pPr>
+      <w:r>
+        <w:t>Account</w:t>
+      </w:r>
+    </w:p>
+    <w:p>
+      <w:pPr>
+        <w:pStyle w:val="ListParagraph"/>
+        <w:numPr>
+          <w:ilvl w:val="2"/>
+          <w:numId w:val="1"/>
+        </w:numPr>
+      </w:pPr>
+      <w:r>
+        <w:t>User</w:t>
+      </w:r>
+    </w:p>
+    <w:p>
+      <w:pPr>
+        <w:pStyle w:val="ListParagraph"/>
+        <w:numPr>
+          <w:ilvl w:val="1"/>
+          <w:numId w:val="1"/>
+        </w:numPr>
+      </w:pPr>
+      <w:r>
+        <w:t>Sequence Diagrams</w:t>
+      </w:r>
       <w:bookmarkStart w:id="0" w:name="_GoBack"/>
       <w:bookmarkEnd w:id="0"/>
     </w:p>
@@ -87,8 +246,83 @@
           <w:numId w:val="1"/>
         </w:numPr>
       </w:pPr>
+      <w:r>
+        <w:t>Close Email</w:t>
+      </w:r>
+    </w:p>
+    <w:p>
+      <w:pPr>
+        <w:pStyle w:val="ListParagraph"/>
+        <w:numPr>
+          <w:ilvl w:val="0"/>
+          <w:numId w:val="1"/>
+        </w:numPr>
+      </w:pPr>
+      <w:r>
+        <w:t>Daniel Johnson</w:t>
+      </w:r>
+    </w:p>
+    <w:p>
+      <w:pPr>
+        <w:pStyle w:val="ListParagraph"/>
+        <w:numPr>
+          <w:ilvl w:val="1"/>
+          <w:numId w:val="1"/>
+        </w:numPr>
+      </w:pPr>
+      <w:r>
+        <w:t>Class Diagram</w:t>
+      </w:r>
+    </w:p>
+    <w:p>
+      <w:pPr>
+        <w:pStyle w:val="ListParagraph"/>
+        <w:numPr>
+          <w:ilvl w:val="2"/>
+          <w:numId w:val="1"/>
+        </w:numPr>
+      </w:pPr>
+      <w:r>
+        <w:t>Controller</w:t>
+      </w:r>
+    </w:p>
+    <w:p>
+      <w:pPr>
+        <w:pStyle w:val="ListParagraph"/>
+        <w:numPr>
+          <w:ilvl w:val="2"/>
+          <w:numId w:val="1"/>
+        </w:numPr>
+      </w:pPr>
+      <w:r>
+        <w:t>Email</w:t>
+      </w:r>
+    </w:p>
+    <w:p>
+      <w:pPr>
+        <w:pStyle w:val="ListParagraph"/>
+        <w:numPr>
+          <w:ilvl w:val="2"/>
+          <w:numId w:val="1"/>
+        </w:numPr>
+      </w:pPr>
       <w:proofErr w:type="spellStart"/>
       <w:r>
+        <w:lastRenderedPageBreak/>
+        <w:t>EmailClientSystem</w:t>
+      </w:r>
+      <w:proofErr w:type="spellEnd"/>
+    </w:p>
+    <w:p>
+      <w:pPr>
+        <w:pStyle w:val="ListParagraph"/>
+        <w:numPr>
+          <w:ilvl w:val="2"/>
+          <w:numId w:val="1"/>
+        </w:numPr>
+      </w:pPr>
+      <w:proofErr w:type="spellStart"/>
+      <w:r>
         <w:t>EmailMain</w:t>
       </w:r>
       <w:proofErr w:type="spellEnd"/>
@@ -114,25 +348,8 @@
         </w:numPr>
       </w:pPr>
       <w:r>
-        <w:t>Site</w:t>
-      </w:r>
-    </w:p>
-    <w:p>
-      <w:pPr>
-        <w:pStyle w:val="ListParagraph"/>
-        <w:numPr>
-          <w:ilvl w:val="0"/>
-          <w:numId w:val="1"/>
-        </w:numPr>
-      </w:pPr>
-      <w:r>
-        <w:t xml:space="preserve">Will </w:t>
-      </w:r>
-      <w:proofErr w:type="spellStart"/>
-      <w:r>
-        <w:t>Hildreth</w:t>
-      </w:r>
-      <w:proofErr w:type="spellEnd"/>
+        <w:t>Mailbox</w:t>
+      </w:r>
     </w:p>
     <w:p>
       <w:pPr>
@@ -143,43 +360,19 @@
         </w:numPr>
       </w:pPr>
       <w:r>
-        <w:t>Class Diagram</w:t>
-      </w:r>
-    </w:p>
-    <w:p>
-      <w:pPr>
-        <w:pStyle w:val="ListParagraph"/>
-        <w:numPr>
-          <w:ilvl w:val="2"/>
-          <w:numId w:val="1"/>
-        </w:numPr>
-      </w:pPr>
-      <w:r>
-        <w:t>Account</w:t>
-      </w:r>
-    </w:p>
-    <w:p>
-      <w:pPr>
-        <w:pStyle w:val="ListParagraph"/>
-        <w:numPr>
-          <w:ilvl w:val="2"/>
-          <w:numId w:val="1"/>
-        </w:numPr>
-      </w:pPr>
-      <w:r>
-        <w:t>User</w:t>
-      </w:r>
-    </w:p>
-    <w:p>
-      <w:pPr>
-        <w:pStyle w:val="ListParagraph"/>
-        <w:numPr>
-          <w:ilvl w:val="0"/>
-          <w:numId w:val="1"/>
-        </w:numPr>
-      </w:pPr>
-      <w:r>
-        <w:t>Daniel Johnson</w:t>
+        <w:t>Prototype</w:t>
+      </w:r>
+    </w:p>
+    <w:p>
+      <w:pPr>
+        <w:pStyle w:val="ListParagraph"/>
+        <w:numPr>
+          <w:ilvl w:val="2"/>
+          <w:numId w:val="1"/>
+        </w:numPr>
+      </w:pPr>
+      <w:r>
+        <w:t>Top row of mail buttons</w:t>
       </w:r>
     </w:p>
     <w:p>
@@ -191,83 +384,19 @@
         </w:numPr>
       </w:pPr>
       <w:r>
-        <w:t>Class Diagram</w:t>
-      </w:r>
-    </w:p>
-    <w:p>
-      <w:pPr>
-        <w:pStyle w:val="ListParagraph"/>
-        <w:numPr>
-          <w:ilvl w:val="2"/>
-          <w:numId w:val="1"/>
-        </w:numPr>
-      </w:pPr>
-      <w:r>
-        <w:t>Controller</w:t>
-      </w:r>
-    </w:p>
-    <w:p>
-      <w:pPr>
-        <w:pStyle w:val="ListParagraph"/>
-        <w:numPr>
-          <w:ilvl w:val="2"/>
-          <w:numId w:val="1"/>
-        </w:numPr>
-      </w:pPr>
-      <w:r>
-        <w:t>Email</w:t>
-      </w:r>
-    </w:p>
-    <w:p>
-      <w:pPr>
-        <w:pStyle w:val="ListParagraph"/>
-        <w:numPr>
-          <w:ilvl w:val="2"/>
-          <w:numId w:val="1"/>
-        </w:numPr>
-      </w:pPr>
-      <w:proofErr w:type="spellStart"/>
-      <w:r>
-        <w:t>EmailClientSystem</w:t>
-      </w:r>
-      <w:proofErr w:type="spellEnd"/>
-    </w:p>
-    <w:p>
-      <w:pPr>
-        <w:pStyle w:val="ListParagraph"/>
-        <w:numPr>
-          <w:ilvl w:val="2"/>
-          <w:numId w:val="1"/>
-        </w:numPr>
-      </w:pPr>
-      <w:proofErr w:type="spellStart"/>
-      <w:r>
-        <w:t>EmailMain</w:t>
-      </w:r>
-      <w:proofErr w:type="spellEnd"/>
-    </w:p>
-    <w:p>
-      <w:pPr>
-        <w:pStyle w:val="ListParagraph"/>
-        <w:numPr>
-          <w:ilvl w:val="2"/>
-          <w:numId w:val="1"/>
-        </w:numPr>
-      </w:pPr>
-      <w:r>
-        <w:t>GUI</w:t>
-      </w:r>
-    </w:p>
-    <w:p>
-      <w:pPr>
-        <w:pStyle w:val="ListParagraph"/>
-        <w:numPr>
-          <w:ilvl w:val="2"/>
-          <w:numId w:val="1"/>
-        </w:numPr>
-      </w:pPr>
-      <w:r>
-        <w:t>Mailbox</w:t>
+        <w:t>Sequence Diagrams</w:t>
+      </w:r>
+    </w:p>
+    <w:p>
+      <w:pPr>
+        <w:pStyle w:val="ListParagraph"/>
+        <w:numPr>
+          <w:ilvl w:val="2"/>
+          <w:numId w:val="1"/>
+        </w:numPr>
+      </w:pPr>
+      <w:r>
+        <w:t>Close Email</w:t>
       </w:r>
     </w:p>
     <w:sectPr>

</xml_diff>